<commit_message>
update aj name and file name
</commit_message>
<xml_diff>
--- a/PROJECT_SPEC_01_LibraryManagementSystem.docx
+++ b/PROJECT_SPEC_01_LibraryManagementSystem.docx
@@ -499,29 +499,7 @@
           <w:szCs w:val="32"/>
           <w:cs/>
         </w:rPr>
-        <w:t>นางสาว</w:t>
-      </w:r>
-      <w:proofErr w:type="spellStart"/>
-      <w:r>
-        <w:rPr>
-          <w:rFonts w:asciiTheme="minorBidi" w:eastAsia="Times New Roman" w:hAnsiTheme="minorBidi"/>
-          <w:color w:val="000000"/>
-          <w:sz w:val="32"/>
-          <w:szCs w:val="32"/>
-          <w:cs/>
-        </w:rPr>
-        <w:t>ปภัส</w:t>
-      </w:r>
-      <w:proofErr w:type="spellEnd"/>
-      <w:r>
-        <w:rPr>
-          <w:rFonts w:asciiTheme="minorBidi" w:eastAsia="Times New Roman" w:hAnsiTheme="minorBidi"/>
-          <w:color w:val="000000"/>
-          <w:sz w:val="32"/>
-          <w:szCs w:val="32"/>
-          <w:cs/>
-        </w:rPr>
-        <w:t>สิริ</w:t>
+        <w:t>นางสาวปภัสสิริ</w:t>
       </w:r>
       <w:proofErr w:type="spellStart"/>
       <w:r>
@@ -610,13 +588,58 @@
       </w:pPr>
       <w:r>
         <w:rPr>
-          <w:rFonts w:asciiTheme="minorBidi" w:eastAsia="Times New Roman" w:hAnsiTheme="minorBidi"/>
+          <w:rFonts w:asciiTheme="minorBidi" w:eastAsia="Times New Roman" w:hAnsiTheme="minorBidi" w:hint="cs"/>
           <w:color w:val="000000"/>
           <w:sz w:val="32"/>
           <w:szCs w:val="32"/>
           <w:cs/>
         </w:rPr>
-        <w:t>ผู้ช่วยศาสตราจารย์สิรินธร จียาศักดิ์</w:t>
+        <w:t>อาจารย์ส</w:t>
+      </w:r>
+      <w:r>
+        <w:rPr>
+          <w:rStyle w:val="il"/>
+          <w:rFonts w:asciiTheme="minorBidi" w:hAnsiTheme="minorBidi"/>
+          <w:color w:val="222222"/>
+          <w:sz w:val="24"/>
+          <w:szCs w:val="32"/>
+          <w:shd w:val="clear" w:color="auto" w:fill="FFFFFF"/>
+          <w:cs/>
+        </w:rPr>
+        <w:t>ราวุธิ</w:t>
+      </w:r>
+      <w:r>
+        <w:rPr>
+          <w:rFonts w:asciiTheme="minorBidi" w:hAnsiTheme="minorBidi"/>
+          <w:color w:val="222222"/>
+          <w:sz w:val="24"/>
+          <w:szCs w:val="32"/>
+          <w:shd w:val="clear" w:color="auto" w:fill="FFFFFF"/>
+        </w:rPr>
+        <w:t> </w:t>
+      </w:r>
+      <w:r>
+        <w:rPr>
+          <w:rStyle w:val="il"/>
+          <w:rFonts w:asciiTheme="minorBidi" w:hAnsiTheme="minorBidi"/>
+          <w:color w:val="222222"/>
+          <w:sz w:val="24"/>
+          <w:szCs w:val="32"/>
+          <w:shd w:val="clear" w:color="auto" w:fill="FFFFFF"/>
+          <w:cs/>
+        </w:rPr>
+        <w:t>รา</w:t>
+      </w:r>
+      <w:r>
+        <w:rPr>
+          <w:rFonts w:asciiTheme="minorBidi" w:hAnsiTheme="minorBidi"/>
+          <w:color w:val="222222"/>
+          <w:sz w:val="24"/>
+          <w:szCs w:val="32"/>
+          <w:shd w:val="clear" w:color="auto" w:fill="FFFFFF"/>
+          <w:cs/>
+        </w:rPr>
+        <w:t>ษฎร์นิยม</w:t>
       </w:r>
     </w:p>
     <w:p>
@@ -5560,6 +5583,11 @@
       <w:szCs w:val="22"/>
     </w:rPr>
   </w:style>
+  <w:style w:type="character" w:customStyle="1" w:styleId="il">
+    <w:name w:val="il"/>
+    <w:basedOn w:val="DefaultParagraphFont"/>
+    <w:rsid w:val="00D21EE8"/>
+  </w:style>
 </w:styles>
 </file>
 

</xml_diff>